<commit_message>
Cleaned up some code + updated some docs
</commit_message>
<xml_diff>
--- a/docs/Scripting_To_Do.docx
+++ b/docs/Scripting_To_Do.docx
@@ -91,6 +91,193 @@
       </w:pPr>
       <w:r>
         <w:t>Unique movement for each class</w:t>
+      </w:r>
+    </w:p>
+    <w:p>
+      <w:r>
+        <w:t xml:space="preserve">Networking </w:t>
+      </w:r>
+    </w:p>
+    <w:p>
+      <w:r>
+        <w:tab/>
+        <w:t>Basic</w:t>
+      </w:r>
+    </w:p>
+    <w:p>
+      <w:pPr>
+        <w:pStyle w:val="ListParagraph"/>
+        <w:numPr>
+          <w:ilvl w:val="0"/>
+          <w:numId w:val="1"/>
+        </w:numPr>
+        <w:rPr>
+          <w:color w:val="00B050"/>
+        </w:rPr>
+      </w:pPr>
+      <w:r>
+        <w:rPr>
+          <w:color w:val="00B050"/>
+        </w:rPr>
+        <w:t>Unique Camera views</w:t>
+      </w:r>
+    </w:p>
+    <w:p>
+      <w:pPr>
+        <w:pStyle w:val="ListParagraph"/>
+        <w:numPr>
+          <w:ilvl w:val="0"/>
+          <w:numId w:val="1"/>
+        </w:numPr>
+        <w:rPr>
+          <w:color w:val="00B050"/>
+        </w:rPr>
+      </w:pPr>
+      <w:r>
+        <w:rPr>
+          <w:color w:val="00B050"/>
+        </w:rPr>
+        <w:t>Sync of player movement + animations</w:t>
+      </w:r>
+    </w:p>
+    <w:p>
+      <w:pPr>
+        <w:pStyle w:val="ListParagraph"/>
+        <w:numPr>
+          <w:ilvl w:val="0"/>
+          <w:numId w:val="1"/>
+        </w:numPr>
+        <w:rPr>
+          <w:color w:val="000000" w:themeColor="text1"/>
+        </w:rPr>
+      </w:pPr>
+      <w:r>
+        <w:rPr>
+          <w:color w:val="000000" w:themeColor="text1"/>
+        </w:rPr>
+        <w:t>Sync stats for all players on server side</w:t>
+      </w:r>
+    </w:p>
+    <w:p>
+      <w:pPr>
+        <w:pStyle w:val="ListParagraph"/>
+        <w:numPr>
+          <w:ilvl w:val="0"/>
+          <w:numId w:val="1"/>
+        </w:numPr>
+        <w:rPr>
+          <w:color w:val="00B050"/>
+        </w:rPr>
+      </w:pPr>
+      <w:r>
+        <w:rPr>
+          <w:color w:val="000000" w:themeColor="text1"/>
+        </w:rPr>
+        <w:t>Multiplayer Lobby/Menu</w:t>
+      </w:r>
+    </w:p>
+    <w:p>
+      <w:pPr>
+        <w:pStyle w:val="ListParagraph"/>
+        <w:numPr>
+          <w:ilvl w:val="0"/>
+          <w:numId w:val="1"/>
+        </w:numPr>
+        <w:rPr>
+          <w:color w:val="00B050"/>
+        </w:rPr>
+      </w:pPr>
+      <w:r>
+        <w:rPr>
+          <w:color w:val="000000" w:themeColor="text1"/>
+        </w:rPr>
+        <w:t>Good way of disconnecting</w:t>
+      </w:r>
+    </w:p>
+    <w:p>
+      <w:pPr>
+        <w:pStyle w:val="ListParagraph"/>
+        <w:numPr>
+          <w:ilvl w:val="0"/>
+          <w:numId w:val="1"/>
+        </w:numPr>
+        <w:rPr>
+          <w:color w:val="00B050"/>
+        </w:rPr>
+      </w:pPr>
+      <w:r>
+        <w:rPr>
+          <w:color w:val="000000" w:themeColor="text1"/>
+        </w:rPr>
+        <w:t>Good way to spawn players</w:t>
+      </w:r>
+    </w:p>
+    <w:p>
+      <w:pPr>
+        <w:pStyle w:val="ListParagraph"/>
+        <w:numPr>
+          <w:ilvl w:val="0"/>
+          <w:numId w:val="1"/>
+        </w:numPr>
+        <w:rPr>
+          <w:color w:val="00B050"/>
+        </w:rPr>
+      </w:pPr>
+      <w:r>
+        <w:rPr>
+          <w:color w:val="000000" w:themeColor="text1"/>
+        </w:rPr>
+        <w:t>Sync enemies on server side and show it to clients</w:t>
+      </w:r>
+    </w:p>
+    <w:p>
+      <w:pPr>
+        <w:ind w:left="720"/>
+        <w:rPr>
+          <w:color w:val="000000" w:themeColor="text1"/>
+        </w:rPr>
+      </w:pPr>
+      <w:r>
+        <w:rPr>
+          <w:color w:val="000000" w:themeColor="text1"/>
+        </w:rPr>
+        <w:t>Advanced</w:t>
+      </w:r>
+    </w:p>
+    <w:p>
+      <w:pPr>
+        <w:pStyle w:val="ListParagraph"/>
+        <w:numPr>
+          <w:ilvl w:val="0"/>
+          <w:numId w:val="1"/>
+        </w:numPr>
+        <w:rPr>
+          <w:color w:val="00B050"/>
+        </w:rPr>
+      </w:pPr>
+      <w:r>
+        <w:rPr>
+          <w:color w:val="000000" w:themeColor="text1"/>
+        </w:rPr>
+        <w:t xml:space="preserve">Implement 1v1’s between players </w:t>
+      </w:r>
+    </w:p>
+    <w:p>
+      <w:pPr>
+        <w:pStyle w:val="ListParagraph"/>
+        <w:numPr>
+          <w:ilvl w:val="0"/>
+          <w:numId w:val="1"/>
+        </w:numPr>
+        <w:rPr>
+          <w:color w:val="00B050"/>
+        </w:rPr>
+      </w:pPr>
+      <w:r>
+        <w:rPr>
+          <w:color w:val="000000" w:themeColor="text1"/>
+        </w:rPr>
+        <w:t>Saving + Re-loading</w:t>
       </w:r>
     </w:p>
     <w:sectPr>

</xml_diff>

<commit_message>
Implemented simple main menu + more gracefull fallback when disconnected
</commit_message>
<xml_diff>
--- a/docs/Scripting_To_Do.docx
+++ b/docs/Scripting_To_Do.docx
@@ -6,6 +6,101 @@
       <w:r>
         <w:t>Script To-do:</w:t>
       </w:r>
+    </w:p>
+    <w:p>
+      <w:r>
+        <w:t>Basic</w:t>
+      </w:r>
+      <w:r>
+        <w:t xml:space="preserve"> Core</w:t>
+      </w:r>
+    </w:p>
+    <w:p>
+      <w:pPr>
+        <w:ind w:firstLine="720"/>
+        <w:rPr>
+          <w:color w:val="00B050"/>
+        </w:rPr>
+      </w:pPr>
+      <w:r>
+        <w:t xml:space="preserve">- </w:t>
+      </w:r>
+      <w:r>
+        <w:rPr>
+          <w:color w:val="00B050"/>
+        </w:rPr>
+        <w:t>Very s</w:t>
+      </w:r>
+      <w:r>
+        <w:rPr>
+          <w:color w:val="00B050"/>
+        </w:rPr>
+        <w:t xml:space="preserve">imple </w:t>
+      </w:r>
+      <w:r>
+        <w:rPr>
+          <w:color w:val="00B050"/>
+        </w:rPr>
+        <w:t>Main m</w:t>
+      </w:r>
+      <w:r>
+        <w:rPr>
+          <w:color w:val="00B050"/>
+        </w:rPr>
+        <w:t>enu</w:t>
+      </w:r>
+      <w:r>
+        <w:rPr>
+          <w:color w:val="00B050"/>
+        </w:rPr>
+        <w:t xml:space="preserve"> </w:t>
+      </w:r>
+    </w:p>
+    <w:p>
+      <w:pPr>
+        <w:ind w:firstLine="720"/>
+      </w:pPr>
+      <w:r>
+        <w:rPr>
+          <w:color w:val="00B050"/>
+        </w:rPr>
+        <w:t xml:space="preserve">- </w:t>
+      </w:r>
+      <w:r>
+        <w:t>Very simple menu when ‘esc’ is pressed</w:t>
+      </w:r>
+      <w:r>
+        <w:t xml:space="preserve"> (Currently just so the user can exit the game without alt + f4)</w:t>
+      </w:r>
+    </w:p>
+    <w:p>
+      <w:r>
+        <w:t>Advanced Core</w:t>
+      </w:r>
+    </w:p>
+    <w:p>
+      <w:pPr>
+        <w:ind w:firstLine="720"/>
+      </w:pPr>
+      <w:r>
+        <w:t>- Advanced Menu</w:t>
+      </w:r>
+    </w:p>
+    <w:p>
+      <w:pPr>
+        <w:ind w:firstLine="720"/>
+      </w:pPr>
+      <w:r>
+        <w:t>- Key mappings</w:t>
+      </w:r>
+    </w:p>
+    <w:p>
+      <w:pPr>
+        <w:ind w:firstLine="720"/>
+      </w:pPr>
+      <w:r>
+        <w:t>- Lobby + Character creation</w:t>
+      </w:r>
       <w:r>
         <w:br/>
         <w:t>Classes Core</w:t>
@@ -148,6 +243,24 @@
           <w:numId w:val="1"/>
         </w:numPr>
         <w:rPr>
+          <w:color w:val="00B050"/>
+        </w:rPr>
+      </w:pPr>
+      <w:r>
+        <w:rPr>
+          <w:color w:val="00B050"/>
+        </w:rPr>
+        <w:t>Game Overlay overlapping between players</w:t>
+      </w:r>
+    </w:p>
+    <w:p>
+      <w:pPr>
+        <w:pStyle w:val="ListParagraph"/>
+        <w:numPr>
+          <w:ilvl w:val="0"/>
+          <w:numId w:val="1"/>
+        </w:numPr>
+        <w:rPr>
           <w:color w:val="000000" w:themeColor="text1"/>
         </w:rPr>
       </w:pPr>
@@ -173,7 +286,7 @@
         <w:rPr>
           <w:color w:val="000000" w:themeColor="text1"/>
         </w:rPr>
-        <w:t>Multiplayer Lobby/Menu</w:t>
+        <w:t>Temporary good way of disconnecting</w:t>
       </w:r>
     </w:p>
     <w:p>
@@ -191,7 +304,7 @@
         <w:rPr>
           <w:color w:val="000000" w:themeColor="text1"/>
         </w:rPr>
-        <w:t>Good way of disconnecting</w:t>
+        <w:t>Good way to spawn players</w:t>
       </w:r>
     </w:p>
     <w:p>
@@ -209,7 +322,7 @@
         <w:rPr>
           <w:color w:val="000000" w:themeColor="text1"/>
         </w:rPr>
-        <w:t>Good way to spawn players</w:t>
+        <w:t>Sync enemies on server side and show it to clients</w:t>
       </w:r>
     </w:p>
     <w:p>
@@ -227,7 +340,7 @@
         <w:rPr>
           <w:color w:val="000000" w:themeColor="text1"/>
         </w:rPr>
-        <w:t>Sync enemies on server side and show it to clients</w:t>
+        <w:t>Disconnect gracefully</w:t>
       </w:r>
     </w:p>
     <w:p>
@@ -278,6 +391,24 @@
           <w:color w:val="000000" w:themeColor="text1"/>
         </w:rPr>
         <w:t>Saving + Re-loading</w:t>
+      </w:r>
+    </w:p>
+    <w:p>
+      <w:pPr>
+        <w:pStyle w:val="ListParagraph"/>
+        <w:numPr>
+          <w:ilvl w:val="0"/>
+          <w:numId w:val="1"/>
+        </w:numPr>
+        <w:rPr>
+          <w:color w:val="00B050"/>
+        </w:rPr>
+      </w:pPr>
+      <w:r>
+        <w:rPr>
+          <w:color w:val="000000" w:themeColor="text1"/>
+        </w:rPr>
+        <w:t>When join game is pressed when a lobby is already created. Do all the steps to join the new lobby</w:t>
       </w:r>
     </w:p>
     <w:sectPr>

</xml_diff>

<commit_message>
Enemy Network working fix v1
</commit_message>
<xml_diff>
--- a/docs/Scripting_To_Do.docx
+++ b/docs/Scripting_To_Do.docx
@@ -55,6 +55,52 @@
       </w:r>
     </w:p>
     <w:p>
+      <w:pPr>
+        <w:pStyle w:val="ListParagraph"/>
+        <w:numPr>
+          <w:ilvl w:val="0"/>
+          <w:numId w:val="1"/>
+        </w:numPr>
+        <w:rPr>
+          <w:color w:val="00B050"/>
+        </w:rPr>
+      </w:pPr>
+      <w:r>
+        <w:rPr>
+          <w:color w:val="00B050"/>
+        </w:rPr>
+        <w:t xml:space="preserve">Change collision detection scripts to use </w:t>
+      </w:r>
+      <w:proofErr w:type="spellStart"/>
+      <w:r>
+        <w:rPr>
+          <w:color w:val="00B050"/>
+        </w:rPr>
+        <w:t>fixedupdate</w:t>
+      </w:r>
+      <w:proofErr w:type="spellEnd"/>
+      <w:r>
+        <w:rPr>
+          <w:color w:val="00B050"/>
+        </w:rPr>
+        <w:t xml:space="preserve"> instead of update (because </w:t>
+      </w:r>
+      <w:proofErr w:type="spellStart"/>
+      <w:r>
+        <w:rPr>
+          <w:color w:val="00B050"/>
+        </w:rPr>
+        <w:t>fixedupdate</w:t>
+      </w:r>
+      <w:proofErr w:type="spellEnd"/>
+      <w:r>
+        <w:rPr>
+          <w:color w:val="00B050"/>
+        </w:rPr>
+        <w:t xml:space="preserve"> gets updated on the unity physics engine)</w:t>
+      </w:r>
+    </w:p>
+    <w:p>
       <w:r>
         <w:t>Advanced Core</w:t>
       </w:r>
@@ -138,7 +184,7 @@
     </w:p>
     <w:p>
       <w:r>
-        <w:t xml:space="preserve">Attack </w:t>
+        <w:t>Attack</w:t>
       </w:r>
     </w:p>
     <w:p>
@@ -167,18 +213,24 @@
     </w:p>
     <w:p>
       <w:r>
-        <w:t xml:space="preserve">Movement </w:t>
-      </w:r>
-    </w:p>
-    <w:p>
-      <w:pPr>
-        <w:pStyle w:val="ListParagraph"/>
-        <w:numPr>
-          <w:ilvl w:val="0"/>
-          <w:numId w:val="1"/>
-        </w:numPr>
-      </w:pPr>
-      <w:r>
+        <w:t>Movement</w:t>
+      </w:r>
+    </w:p>
+    <w:p>
+      <w:pPr>
+        <w:pStyle w:val="ListParagraph"/>
+        <w:numPr>
+          <w:ilvl w:val="0"/>
+          <w:numId w:val="1"/>
+        </w:numPr>
+        <w:rPr>
+          <w:color w:val="00B050"/>
+        </w:rPr>
+      </w:pPr>
+      <w:r>
+        <w:rPr>
+          <w:color w:val="00B050"/>
+        </w:rPr>
         <w:t>Get rid of dash and add onto abilities</w:t>
       </w:r>
     </w:p>
@@ -351,6 +403,24 @@
     </w:p>
     <w:p>
       <w:pPr>
+        <w:pStyle w:val="ListParagraph"/>
+        <w:numPr>
+          <w:ilvl w:val="0"/>
+          <w:numId w:val="1"/>
+        </w:numPr>
+        <w:rPr>
+          <w:color w:val="00B050"/>
+        </w:rPr>
+      </w:pPr>
+      <w:r>
+        <w:rPr>
+          <w:color w:val="00B050"/>
+        </w:rPr>
+        <w:t>Starting position not registered till player moved</w:t>
+      </w:r>
+    </w:p>
+    <w:p>
+      <w:pPr>
         <w:ind w:left="720"/>
         <w:rPr>
           <w:color w:val="000000" w:themeColor="text1"/>
@@ -378,43 +448,57 @@
         <w:rPr>
           <w:color w:val="000000" w:themeColor="text1"/>
         </w:rPr>
+        <w:t>Saving + Re-loading</w:t>
+      </w:r>
+    </w:p>
+    <w:p>
+      <w:pPr>
+        <w:pStyle w:val="ListParagraph"/>
+        <w:numPr>
+          <w:ilvl w:val="0"/>
+          <w:numId w:val="1"/>
+        </w:numPr>
+        <w:rPr>
+          <w:color w:val="00B050"/>
+        </w:rPr>
+      </w:pPr>
+      <w:r>
+        <w:rPr>
+          <w:color w:val="000000" w:themeColor="text1"/>
+        </w:rPr>
+        <w:t>When join game is pressed when a lobby is already created. Do all the steps to join the new lobby</w:t>
+      </w:r>
+      <w:r>
+        <w:rPr>
+          <w:color w:val="000000" w:themeColor="text1"/>
+        </w:rPr>
+        <w:t xml:space="preserve"> ### Not sure if needed</w:t>
+      </w:r>
+    </w:p>
+    <w:p>
+      <w:pPr>
+        <w:ind w:left="720"/>
+      </w:pPr>
+      <w:r>
+        <w:t>Extra</w:t>
+      </w:r>
+    </w:p>
+    <w:p>
+      <w:pPr>
+        <w:pStyle w:val="ListParagraph"/>
+        <w:numPr>
+          <w:ilvl w:val="0"/>
+          <w:numId w:val="1"/>
+        </w:numPr>
+        <w:rPr>
+          <w:color w:val="00B050"/>
+        </w:rPr>
+      </w:pPr>
+      <w:r>
+        <w:rPr>
+          <w:color w:val="000000" w:themeColor="text1"/>
+        </w:rPr>
         <w:t xml:space="preserve">Implement 1v1’s between players </w:t>
-      </w:r>
-    </w:p>
-    <w:p>
-      <w:pPr>
-        <w:pStyle w:val="ListParagraph"/>
-        <w:numPr>
-          <w:ilvl w:val="0"/>
-          <w:numId w:val="1"/>
-        </w:numPr>
-        <w:rPr>
-          <w:color w:val="00B050"/>
-        </w:rPr>
-      </w:pPr>
-      <w:r>
-        <w:rPr>
-          <w:color w:val="000000" w:themeColor="text1"/>
-        </w:rPr>
-        <w:t>Saving + Re-loading</w:t>
-      </w:r>
-    </w:p>
-    <w:p>
-      <w:pPr>
-        <w:pStyle w:val="ListParagraph"/>
-        <w:numPr>
-          <w:ilvl w:val="0"/>
-          <w:numId w:val="1"/>
-        </w:numPr>
-        <w:rPr>
-          <w:color w:val="00B050"/>
-        </w:rPr>
-      </w:pPr>
-      <w:r>
-        <w:rPr>
-          <w:color w:val="000000" w:themeColor="text1"/>
-        </w:rPr>
-        <w:t>When join game is pressed when a lobby is already created. Do all the steps to join the new lobby</w:t>
       </w:r>
     </w:p>
     <w:sectPr>

</xml_diff>